<commit_message>
se acomoda plantilla de comisiones para evitar páginas en blanco al combinar documentos, se eliminan saltos de página y se copian directamente los elementos del cuerpo de cada documento, omitiendo las propiedades de sección (sectPr) que causan las páginas en blanco. Además, se actualiza el requirements.txt para incluir python-docx y setuptools, y se mejora el manejo de errores al generar comisiones para mostrar el stack trace completo.
</commit_message>
<xml_diff>
--- a/templates/PLANTILLA_COMISIONES_GENERALES.docx
+++ b/templates/PLANTILLA_COMISIONES_GENERALES.docx
@@ -517,9 +517,10 @@
           <w:between w:val="nil"/>
         </w:pBdr>
         <w:spacing w:line="360" w:lineRule="auto"/>
-        <w:jc w:val="center"/>
-        <w:rPr>
-          <w:rFonts w:ascii="Garet" w:eastAsia="Garet" w:hAnsi="Garet" w:cs="Garet"/>
+        <w:rPr>
+          <w:rFonts w:ascii="Garet" w:eastAsia="Garet" w:hAnsi="Garet" w:cs="Garet"/>
+          <w:i/>
+          <w:iCs/>
           <w:color w:val="000000"/>
           <w:sz w:val="22"/>
           <w:szCs w:val="22"/>
@@ -555,16 +556,27 @@
           <w:right w:val="nil"/>
           <w:between w:val="nil"/>
         </w:pBdr>
-        <w:spacing w:line="360" w:lineRule="auto"/>
-        <w:rPr>
-          <w:rFonts w:ascii="Garet" w:eastAsia="Garet" w:hAnsi="Garet" w:cs="Garet"/>
-          <w:i/>
-          <w:iCs/>
+        <w:jc w:val="center"/>
+        <w:rPr>
+          <w:rFonts w:ascii="Garet" w:eastAsia="Garet" w:hAnsi="Garet" w:cs="Garet"/>
+          <w:b/>
+          <w:bCs/>
           <w:color w:val="000000"/>
           <w:sz w:val="22"/>
           <w:szCs w:val="22"/>
         </w:rPr>
       </w:pPr>
+      <w:r>
+        <w:rPr>
+          <w:rFonts w:ascii="Garet" w:eastAsia="Garet" w:hAnsi="Garet" w:cs="Garet"/>
+          <w:b/>
+          <w:bCs/>
+          <w:color w:val="000000"/>
+          <w:sz w:val="22"/>
+          <w:szCs w:val="22"/>
+        </w:rPr>
+        <w:t>CLAUDIA GISELA RAMÍREZ MONROY</w:t>
+      </w:r>
     </w:p>
     <w:p>
       <w:pPr>
@@ -577,9 +589,7 @@
         </w:pBdr>
         <w:jc w:val="center"/>
         <w:rPr>
-          <w:rFonts w:ascii="Garet" w:eastAsia="Garet" w:hAnsi="Garet" w:cs="Garet"/>
-          <w:b/>
-          <w:bCs/>
+          <w:rFonts w:ascii="Arial" w:eastAsia="Arial" w:hAnsi="Arial" w:cs="Arial"/>
           <w:color w:val="000000"/>
           <w:sz w:val="22"/>
           <w:szCs w:val="22"/>
@@ -587,14 +597,12 @@
       </w:pPr>
       <w:r>
         <w:rPr>
-          <w:rFonts w:ascii="Garet" w:eastAsia="Garet" w:hAnsi="Garet" w:cs="Garet"/>
-          <w:b/>
-          <w:bCs/>
+          <w:rFonts w:ascii="Arial" w:eastAsia="Arial" w:hAnsi="Arial" w:cs="Arial"/>
           <w:color w:val="000000"/>
           <w:sz w:val="22"/>
           <w:szCs w:val="22"/>
         </w:rPr>
-        <w:t>CLAUDIA GISELA RAMÍREZ MONROY</w:t>
+        <w:t xml:space="preserve">ENCARGADA DEL DESPACHO DE LA </w:t>
       </w:r>
     </w:p>
     <w:p>
@@ -621,7 +629,7 @@
           <w:sz w:val="22"/>
           <w:szCs w:val="22"/>
         </w:rPr>
-        <w:t xml:space="preserve">ENCARGADA DEL DESPACHO DE LA </w:t>
+        <w:t>DIRECCIÓN DE FORMACIÓN CONTINUA</w:t>
       </w:r>
     </w:p>
     <w:p>
@@ -641,15 +649,6 @@
           <w:szCs w:val="22"/>
         </w:rPr>
       </w:pPr>
-      <w:r>
-        <w:rPr>
-          <w:rFonts w:ascii="Arial" w:eastAsia="Arial" w:hAnsi="Arial" w:cs="Arial"/>
-          <w:color w:val="000000"/>
-          <w:sz w:val="22"/>
-          <w:szCs w:val="22"/>
-        </w:rPr>
-        <w:t>DIRECCIÓN DE FORMACIÓN CONTINUA</w:t>
-      </w:r>
     </w:p>
     <w:p>
       <w:pPr>
@@ -696,24 +695,6 @@
           <w:right w:val="nil"/>
           <w:between w:val="nil"/>
         </w:pBdr>
-        <w:jc w:val="center"/>
-        <w:rPr>
-          <w:rFonts w:ascii="Arial" w:eastAsia="Arial" w:hAnsi="Arial" w:cs="Arial"/>
-          <w:color w:val="000000"/>
-          <w:sz w:val="22"/>
-          <w:szCs w:val="22"/>
-        </w:rPr>
-      </w:pPr>
-    </w:p>
-    <w:p>
-      <w:pPr>
-        <w:pBdr>
-          <w:top w:val="nil"/>
-          <w:left w:val="nil"/>
-          <w:bottom w:val="nil"/>
-          <w:right w:val="nil"/>
-          <w:between w:val="nil"/>
-        </w:pBdr>
         <w:rPr>
           <w:rFonts w:ascii="Arial" w:eastAsia="Arial" w:hAnsi="Arial" w:cs="Arial"/>
           <w:color w:val="000000"/>
@@ -753,27 +734,7 @@
           <w:sz w:val="12"/>
           <w:szCs w:val="12"/>
         </w:rPr>
-        <w:t xml:space="preserve">Este documento puede contener datos personales </w:t>
-      </w:r>
-      <w:proofErr w:type="gramStart"/>
-      <w:r>
-        <w:rPr>
-          <w:rFonts w:ascii="Arial" w:eastAsia="Arial" w:hAnsi="Arial" w:cs="Arial"/>
-          <w:color w:val="000000"/>
-          <w:sz w:val="12"/>
-          <w:szCs w:val="12"/>
-        </w:rPr>
-        <w:t>de acuerdo a</w:t>
-      </w:r>
-      <w:proofErr w:type="gramEnd"/>
-      <w:r>
-        <w:rPr>
-          <w:rFonts w:ascii="Arial" w:eastAsia="Arial" w:hAnsi="Arial" w:cs="Arial"/>
-          <w:color w:val="000000"/>
-          <w:sz w:val="12"/>
-          <w:szCs w:val="12"/>
-        </w:rPr>
-        <w:t xml:space="preserve"> lo establecido en el artículo 3, fracciones IX y X de la Ley de Protección de Datos Personales en Posesión de Sujetos Obligados del Estado de Jalisco y sus Municipios, así como información confidencial de conformidad al artículo 21 de la Ley de Transparencia y Acceso a la Información Pública del Estado de Jalisco y sus Municipios. Atendiendo a lo establecido por el artículo 72 de la citada Ley de Protección de Datos Personales, el receptor, que adquiere el carácter de responsable, de los datos personales deberá tratar los mismos comprometiéndose a garantizar su confidencialidad y únicamente utilizarlos para los fines que le fueron transferidos. El tratamiento de esta información deberá cumplir en todo momento con las disposiciones de las leyes antes señaladas, por lo que cualquier transferencia o tratamiento de los datos por personas o entidades distintas a las dirigidas se encuentra prohibido; salvo las excepciones contempladas en los artículos 15 y 75 de la Ley de Protección de Datos Personales en Posesión de Sujetos Obligados del Estado de Jalisco y sus Municipios.</w:t>
+        <w:t>Este documento puede contener datos personales de acuerdo a lo establecido en el artículo 3, fracciones IX y X de la Ley de Protección de Datos Personales en Posesión de Sujetos Obligados del Estado de Jalisco y sus Municipios, así como información confidencial de conformidad al artículo 21 de la Ley de Transparencia y Acceso a la Información Pública del Estado de Jalisco y sus Municipios. Atendiendo a lo establecido por el artículo 72 de la citada Ley de Protección de Datos Personales, el receptor, que adquiere el carácter de responsable, de los datos personales deberá tratar los mismos comprometiéndose a garantizar su confidencialidad y únicamente utilizarlos para los fines que le fueron transferidos. El tratamiento de esta información deberá cumplir en todo momento con las disposiciones de las leyes antes señaladas, por lo que cualquier transferencia o tratamiento de los datos por personas o entidades distintas a las dirigidas se encuentra prohibido; salvo las excepciones contempladas en los artículos 15 y 75 de la Ley de Protección de Datos Personales en Posesión de Sujetos Obligados del Estado de Jalisco y sus Municipios.</w:t>
       </w:r>
     </w:p>
     <w:p>
@@ -1503,6 +1464,7 @@
   <w:style w:type="character" w:default="1" w:styleId="Fuentedeprrafopredeter">
     <w:name w:val="Default Paragraph Font"/>
     <w:uiPriority w:val="1"/>
+    <w:semiHidden/>
     <w:unhideWhenUsed/>
   </w:style>
   <w:style w:type="table" w:default="1" w:styleId="Tablanormal">

</xml_diff>

<commit_message>
se actualiza plantillas y app
</commit_message>
<xml_diff>
--- a/templates/PLANTILLA_COMISIONES_GENERALES.docx
+++ b/templates/PLANTILLA_COMISIONES_GENERALES.docx
@@ -2,7 +2,6 @@
 <file path=word/document.xml><?xml version="1.0" encoding="utf-8"?>
 <w:document xmlns:wpc="http://schemas.microsoft.com/office/word/2010/wordprocessingCanvas" xmlns:cx="http://schemas.microsoft.com/office/drawing/2014/chartex" xmlns:cx1="http://schemas.microsoft.com/office/drawing/2015/9/8/chartex" xmlns:cx2="http://schemas.microsoft.com/office/drawing/2015/10/21/chartex" xmlns:cx3="http://schemas.microsoft.com/office/drawing/2016/5/9/chartex" xmlns:cx4="http://schemas.microsoft.com/office/drawing/2016/5/10/chartex" xmlns:cx5="http://schemas.microsoft.com/office/drawing/2016/5/11/chartex" xmlns:cx6="http://schemas.microsoft.com/office/drawing/2016/5/12/chartex" xmlns:cx7="http://schemas.microsoft.com/office/drawing/2016/5/13/chartex" xmlns:cx8="http://schemas.microsoft.com/office/drawing/2016/5/14/chartex" xmlns:mc="http://schemas.openxmlformats.org/markup-compatibility/2006" xmlns:aink="http://schemas.microsoft.com/office/drawing/2016/ink" xmlns:am3d="http://schemas.microsoft.com/office/drawing/2017/model3d" xmlns:o="urn:schemas-microsoft-com:office:office" xmlns:oel="http://schemas.microsoft.com/office/2019/extlst" xmlns:r="http://schemas.openxmlformats.org/officeDocument/2006/relationships" xmlns:m="http://schemas.openxmlformats.org/officeDocument/2006/math" xmlns:v="urn:schemas-microsoft-com:vml" xmlns:wp14="http://schemas.microsoft.com/office/word/2010/wordprocessingDrawing" xmlns:wp="http://schemas.openxmlformats.org/drawingml/2006/wordprocessingDrawing" xmlns:w10="urn:schemas-microsoft-com:office:word" xmlns:w="http://schemas.openxmlformats.org/wordprocessingml/2006/main" xmlns:w14="http://schemas.microsoft.com/office/word/2010/wordml" xmlns:w15="http://schemas.microsoft.com/office/word/2012/wordml" xmlns:w16cex="http://schemas.microsoft.com/office/word/2018/wordml/cex" xmlns:w16cid="http://schemas.microsoft.com/office/word/2016/wordml/cid" xmlns:w16="http://schemas.microsoft.com/office/word/2018/wordml" xmlns:w16du="http://schemas.microsoft.com/office/word/2023/wordml/word16du" xmlns:w16sdtdh="http://schemas.microsoft.com/office/word/2020/wordml/sdtdatahash" xmlns:w16sdtfl="http://schemas.microsoft.com/office/word/2024/wordml/sdtformatlock" xmlns:w16se="http://schemas.microsoft.com/office/word/2015/wordml/symex" xmlns:wpg="http://schemas.microsoft.com/office/word/2010/wordprocessingGroup" xmlns:wpi="http://schemas.microsoft.com/office/word/2010/wordprocessingInk" xmlns:wne="http://schemas.microsoft.com/office/word/2006/wordml" xmlns:wps="http://schemas.microsoft.com/office/word/2010/wordprocessingShape" mc:Ignorable="w14 w15 w16se w16cid w16 w16cex w16sdtdh w16sdtfl w16du wp14">
   <w:body>
-    <w:p/>
     <w:p>
       <w:pPr>
         <w:spacing w:line="276" w:lineRule="auto"/>
@@ -733,7 +732,27 @@
           <w:sz w:val="12"/>
           <w:szCs w:val="12"/>
         </w:rPr>
-        <w:t>Este documento puede contener datos personales de acuerdo a lo establecido en el artículo 3, fracciones IX y X de la Ley de Protección de Datos Personales en Posesión de Sujetos Obligados del Estado de Jalisco y sus Municipios, así como información confidencial de conformidad al artículo 21 de la Ley de Transparencia y Acceso a la Información Pública del Estado de Jalisco y sus Municipios. Atendiendo a lo establecido por el artículo 72 de la citada Ley de Protección de Datos Personales, el receptor, que adquiere el carácter de responsable, de los datos personales deberá tratar los mismos comprometiéndose a garantizar su confidencialidad y únicamente utilizarlos para los fines que le fueron transferidos. El tratamiento de esta información deberá cumplir en todo momento con las disposiciones de las leyes antes señaladas, por lo que cualquier transferencia o tratamiento de los datos por personas o entidades distintas a las dirigidas se encuentra prohibido; salvo las excepciones contempladas en los artículos 15 y 75 de la Ley de Protección de Datos Personales en Posesión de Sujetos Obligados del Estado de Jalisco y sus Municipios</w:t>
+        <w:t xml:space="preserve">Este documento puede contener datos personales </w:t>
+      </w:r>
+      <w:proofErr w:type="gramStart"/>
+      <w:r>
+        <w:rPr>
+          <w:rFonts w:ascii="Arial" w:eastAsia="Arial" w:hAnsi="Arial" w:cs="Arial"/>
+          <w:color w:val="000000"/>
+          <w:sz w:val="12"/>
+          <w:szCs w:val="12"/>
+        </w:rPr>
+        <w:t>de acuerdo a</w:t>
+      </w:r>
+      <w:proofErr w:type="gramEnd"/>
+      <w:r>
+        <w:rPr>
+          <w:rFonts w:ascii="Arial" w:eastAsia="Arial" w:hAnsi="Arial" w:cs="Arial"/>
+          <w:color w:val="000000"/>
+          <w:sz w:val="12"/>
+          <w:szCs w:val="12"/>
+        </w:rPr>
+        <w:t xml:space="preserve"> lo establecido en el artículo 3, fracciones IX y X de la Ley de Protección de Datos Personales en Posesión de Sujetos Obligados del Estado de Jalisco y sus Municipios, así como información confidencial de conformidad al artículo 21 de la Ley de Transparencia y Acceso a la Información Pública del Estado de Jalisco y sus Municipios. Atendiendo a lo establecido por el artículo 72 de la citada Ley de Protección de Datos Personales, el receptor, que adquiere el carácter de responsable, de los datos personales deberá tratar los mismos comprometiéndose a garantizar su confidencialidad y únicamente utilizarlos para los fines que le fueron transferidos. El tratamiento de esta información deberá cumplir en todo momento con las disposiciones de las leyes antes señaladas, por lo que cualquier transferencia o tratamiento de los datos por personas o entidades distintas a las dirigidas se encuentra prohibido; salvo las excepciones contempladas en los artículos 15 y 75 de la Ley de Protección de Datos Personales en Posesión de Sujetos Obligados del Estado de Jalisco y sus Municipios</w:t>
       </w:r>
     </w:p>
     <w:p>

</xml_diff>

<commit_message>
se actualiza plantilla de comisiones generales
</commit_message>
<xml_diff>
--- a/templates/PLANTILLA_COMISIONES_GENERALES.docx
+++ b/templates/PLANTILLA_COMISIONES_GENERALES.docx
@@ -696,6 +696,23 @@
         <w:rPr>
           <w:rFonts w:ascii="Arial" w:eastAsia="Arial" w:hAnsi="Arial" w:cs="Arial"/>
           <w:color w:val="000000"/>
+          <w:sz w:val="22"/>
+          <w:szCs w:val="22"/>
+        </w:rPr>
+      </w:pPr>
+    </w:p>
+    <w:p>
+      <w:pPr>
+        <w:pBdr>
+          <w:top w:val="nil"/>
+          <w:left w:val="nil"/>
+          <w:bottom w:val="nil"/>
+          <w:right w:val="nil"/>
+          <w:between w:val="nil"/>
+        </w:pBdr>
+        <w:rPr>
+          <w:rFonts w:ascii="Arial" w:eastAsia="Arial" w:hAnsi="Arial" w:cs="Arial"/>
+          <w:color w:val="000000"/>
           <w:sz w:val="16"/>
           <w:szCs w:val="16"/>
         </w:rPr>
@@ -732,27 +749,7 @@
           <w:sz w:val="12"/>
           <w:szCs w:val="12"/>
         </w:rPr>
-        <w:t xml:space="preserve">Este documento puede contener datos personales </w:t>
-      </w:r>
-      <w:proofErr w:type="gramStart"/>
-      <w:r>
-        <w:rPr>
-          <w:rFonts w:ascii="Arial" w:eastAsia="Arial" w:hAnsi="Arial" w:cs="Arial"/>
-          <w:color w:val="000000"/>
-          <w:sz w:val="12"/>
-          <w:szCs w:val="12"/>
-        </w:rPr>
-        <w:t>de acuerdo a</w:t>
-      </w:r>
-      <w:proofErr w:type="gramEnd"/>
-      <w:r>
-        <w:rPr>
-          <w:rFonts w:ascii="Arial" w:eastAsia="Arial" w:hAnsi="Arial" w:cs="Arial"/>
-          <w:color w:val="000000"/>
-          <w:sz w:val="12"/>
-          <w:szCs w:val="12"/>
-        </w:rPr>
-        <w:t xml:space="preserve"> lo establecido en el artículo 3, fracciones IX y X de la Ley de Protección de Datos Personales en Posesión de Sujetos Obligados del Estado de Jalisco y sus Municipios, así como información confidencial de conformidad al artículo 21 de la Ley de Transparencia y Acceso a la Información Pública del Estado de Jalisco y sus Municipios. Atendiendo a lo establecido por el artículo 72 de la citada Ley de Protección de Datos Personales, el receptor, que adquiere el carácter de responsable, de los datos personales deberá tratar los mismos comprometiéndose a garantizar su confidencialidad y únicamente utilizarlos para los fines que le fueron transferidos. El tratamiento de esta información deberá cumplir en todo momento con las disposiciones de las leyes antes señaladas, por lo que cualquier transferencia o tratamiento de los datos por personas o entidades distintas a las dirigidas se encuentra prohibido; salvo las excepciones contempladas en los artículos 15 y 75 de la Ley de Protección de Datos Personales en Posesión de Sujetos Obligados del Estado de Jalisco y sus Municipios</w:t>
+        <w:t>Este documento puede contener datos personales de acuerdo a lo establecido en el artículo 3, fracciones IX y X de la Ley de Protección de Datos Personales en Posesión de Sujetos Obligados del Estado de Jalisco y sus Municipios, así como información confidencial de conformidad al artículo 21 de la Ley de Transparencia y Acceso a la Información Pública del Estado de Jalisco y sus Municipios. Atendiendo a lo establecido por el artículo 72 de la citada Ley de Protección de Datos Personales, el receptor, que adquiere el carácter de responsable, de los datos personales deberá tratar los mismos comprometiéndose a garantizar su confidencialidad y únicamente utilizarlos para los fines que le fueron transferidos. El tratamiento de esta información deberá cumplir en todo momento con las disposiciones de las leyes antes señaladas, por lo que cualquier transferencia o tratamiento de los datos por personas o entidades distintas a las dirigidas se encuentra prohibido; salvo las excepciones contempladas en los artículos 15 y 75 de la Ley de Protección de Datos Personales en Posesión de Sujetos Obligados del Estado de Jalisco y sus Municipios</w:t>
       </w:r>
     </w:p>
     <w:p>

</xml_diff>

<commit_message>
lo mismo la snegritas
</commit_message>
<xml_diff>
--- a/templates/PLANTILLA_COMISIONES_GENERALES.docx
+++ b/templates/PLANTILLA_COMISIONES_GENERALES.docx
@@ -141,15 +141,11 @@
       <w:pPr>
         <w:rPr>
           <w:rFonts w:ascii="Garet" w:eastAsia="Garet" w:hAnsi="Garet" w:cs="Garet"/>
-          <w:b/>
-          <w:bCs/>
-        </w:rPr>
-      </w:pPr>
-      <w:r>
-        <w:rPr>
-          <w:rFonts w:ascii="Garet" w:eastAsia="Garet" w:hAnsi="Garet" w:cs="Garet"/>
-          <w:b/>
-          <w:bCs/>
+        </w:rPr>
+      </w:pPr>
+      <w:r>
+        <w:rPr>
+          <w:rFonts w:ascii="Garet" w:eastAsia="Garet" w:hAnsi="Garet" w:cs="Garet"/>
         </w:rPr>
         <w:t>&lt;&lt;NOMBRE_COMPLETO&gt;&gt;</w:t>
       </w:r>

</xml_diff>

<commit_message>
negritas en el nombre completo
</commit_message>
<xml_diff>
--- a/templates/PLANTILLA_COMISIONES_GENERALES.docx
+++ b/templates/PLANTILLA_COMISIONES_GENERALES.docx
@@ -738,6 +738,22 @@
         </w:rPr>
         <w:t xml:space="preserve"> lo establecido en el artículo 3, fracciones IX y X de la Ley de Protección de Datos Personales en Posesión de Sujetos Obligados del Estado de Jalisco y sus Municipios, así como información confidencial de conformidad al artículo 21 de la Ley de Transparencia y Acceso a la Información Pública del Estado de Jalisco y sus Municipios. Atendiendo a lo establecido por el artículo 72 de la citada Ley de Protección de Datos Personales, el receptor, que adquiere el carácter de responsable, de los datos personales deberá tratar los mismos comprometiéndose a garantizar su confidencialidad y únicamente utilizarlos para los fines que le fueron transferidos. El tratamiento de esta información deberá cumplir en todo momento con las disposiciones de las leyes antes señaladas, por lo que cualquier transferencia o tratamiento de los datos por personas o entidades distintas a las dirigidas se encuentra prohibido; salvo las excepciones contempladas en los artículos 15 y 75 de la Ley de Protección de Datos Personales en Posesión de Sujetos Obligados del Estado de Jalisco y sus Municipios</w:t>
       </w:r>
+    </w:p>
+    <w:p>
+      <w:pPr>
+        <w:pBdr>
+          <w:top w:val="nil"/>
+          <w:left w:val="nil"/>
+          <w:bottom w:val="nil"/>
+          <w:right w:val="nil"/>
+          <w:between w:val="nil"/>
+        </w:pBdr>
+        <w:jc w:val="both"/>
+        <w:rPr>
+          <w:rFonts w:ascii="Garet" w:eastAsia="Garet" w:hAnsi="Garet" w:cs="Garet"/>
+          <w:color w:val="000000"/>
+        </w:rPr>
+      </w:pPr>
     </w:p>
     <w:p>
       <w:pPr>

</xml_diff>